<commit_message>
Update Response to reviewers' comments.docx
</commit_message>
<xml_diff>
--- a/Submission/Journal of Zoology/First Revision/Response to reviewers' comments.docx
+++ b/Submission/Journal of Zoology/First Revision/Response to reviewers' comments.docx
@@ -224,6 +224,12 @@
       </w:pPr>
     </w:p>
     <w:p>
+      <w:pPr>
+        <w:rPr>
+          <w:rFonts w:hint="default" w:eastAsia="DFKai-SB"/>
+          <w:lang w:val="en-US" w:eastAsia="zh-TW"/>
+        </w:rPr>
+      </w:pPr>
       <w:r>
         <w:rPr>
           <w:rFonts w:hint="eastAsia"/>
@@ -231,44 +237,30 @@
         <w:t xml:space="preserve">Dear </w:t>
       </w:r>
       <w:r>
-        <w:t>Dr. Yoshihisa Suyama</w:t>
-      </w:r>
-      <w:r>
-        <w:rPr>
-          <w:rFonts w:hint="eastAsia"/>
-        </w:rPr>
-        <w:t xml:space="preserve"> and </w:t>
-      </w:r>
-      <w:r>
-        <w:t>Dr. Takeshi Osawa</w:t>
-      </w:r>
-      <w:r>
-        <w:rPr>
-          <w:rFonts w:hint="eastAsia"/>
+        <w:t>Dr. Richelle Tanner</w:t>
+      </w:r>
+      <w:r>
+        <w:rPr>
+          <w:rFonts w:hint="default"/>
+          <w:lang w:val="en-US"/>
         </w:rPr>
         <w:t>,</w:t>
-      </w:r>
-    </w:p>
-    <w:p>
-      <w:r>
-        <w:rPr>
-          <w:rFonts w:hint="eastAsia"/>
-        </w:rPr>
-        <w:tab/>
-      </w:r>
-      <w:r>
-        <w:rPr>
-          <w:rFonts w:hint="eastAsia"/>
-        </w:rPr>
-        <w:t>Thank</w:t>
       </w:r>
       <w:bookmarkStart w:id="0" w:name="_GoBack"/>
       <w:bookmarkEnd w:id="0"/>
-      <w:r>
-        <w:rPr>
-          <w:rFonts w:hint="eastAsia"/>
-        </w:rPr>
-        <w:t xml:space="preserve"> you for inviting me to submit a revised version of the manuscript. I greatly appreciate </w:t>
+    </w:p>
+    <w:p>
+      <w:r>
+        <w:rPr>
+          <w:rFonts w:hint="eastAsia"/>
+        </w:rPr>
+        <w:tab/>
+      </w:r>
+      <w:r>
+        <w:rPr>
+          <w:rFonts w:hint="eastAsia"/>
+        </w:rPr>
+        <w:t xml:space="preserve">Thank you for inviting me to submit a revised version of the manuscript. I greatly appreciate </w:t>
       </w:r>
       <w:r>
         <w:t>the valuable comments and suggestions from the reviewers.</w:t>
@@ -730,6 +722,35 @@
     </w:p>
     <w:p>
       <w:pPr>
+        <w:rPr>
+          <w:b/>
+        </w:rPr>
+      </w:pPr>
+      <w:r>
+        <w:rPr>
+          <w:b/>
+        </w:rPr>
+        <w:br w:type="page"/>
+      </w:r>
+    </w:p>
+    <w:p>
+      <w:pPr>
+        <w:jc w:val="left"/>
+        <w:rPr>
+          <w:b/>
+        </w:rPr>
+      </w:pPr>
+    </w:p>
+    <w:p>
+      <w:pPr>
+        <w:jc w:val="left"/>
+        <w:rPr>
+          <w:b/>
+        </w:rPr>
+      </w:pPr>
+    </w:p>
+    <w:p>
+      <w:pPr>
         <w:jc w:val="left"/>
         <w:rPr>
           <w:b/>
@@ -763,7 +784,7 @@
         <w:t xml:space="preserve">&gt; </w:t>
       </w:r>
       <w:r>
-        <w:t xml:space="preserve">Thank you for submitting your manuscript to Idea Paper section in Ecological Research. Please follow the reviewer's comments and revise them carefully. </w:t>
+        <w:t>Thank you for submitting your manuscript to Idea Paper section in Ecological Research. Please follow the reviewer's comments and revise them carefully.</w:t>
       </w:r>
     </w:p>
     <w:p>
@@ -5651,7 +5672,7 @@
   <w:docDefaults>
     <w:rPrDefault>
       <w:rPr>
-        <w:rFonts w:ascii="Arial" w:hAnsi="Arial" w:eastAsia="DFKai-SB" w:cstheme="minorBidi"/>
+        <w:rFonts w:ascii="Times New Roman" w:hAnsi="Times New Roman" w:eastAsia="SimSun" w:cs="Times New Roman"/>
       </w:rPr>
     </w:rPrDefault>
     <w:pPrDefault/>
@@ -5688,8 +5709,8 @@
     <w:lsdException w:uiPriority="99" w:name="Normal Indent"/>
     <w:lsdException w:uiPriority="99" w:name="footnote text"/>
     <w:lsdException w:uiPriority="99" w:name="annotation text"/>
-    <w:lsdException w:uiPriority="99" w:name="header"/>
-    <w:lsdException w:uiPriority="99" w:name="footer"/>
+    <w:lsdException w:qFormat="1" w:uiPriority="99" w:name="header"/>
+    <w:lsdException w:qFormat="1" w:uiPriority="99" w:name="footer"/>
     <w:lsdException w:uiPriority="99" w:name="index heading"/>
     <w:lsdException w:qFormat="1" w:uiPriority="35" w:name="caption"/>
     <w:lsdException w:uiPriority="99" w:name="table of figures"/>
@@ -5805,7 +5826,7 @@
     <w:lsdException w:uiPriority="99" w:name="Table Web 2"/>
     <w:lsdException w:uiPriority="99" w:name="Table Web 3"/>
     <w:lsdException w:uiPriority="99" w:name="Balloon Text"/>
-    <w:lsdException w:unhideWhenUsed="0" w:uiPriority="59" w:semiHidden="0" w:name="Table Grid"/>
+    <w:lsdException w:qFormat="1" w:unhideWhenUsed="0" w:uiPriority="59" w:semiHidden="0" w:name="Table Grid"/>
     <w:lsdException w:uiPriority="99" w:name="Table Theme"/>
     <w:lsdException w:qFormat="1" w:unhideWhenUsed="0" w:uiPriority="60" w:semiHidden="0" w:name="Light Shading"/>
     <w:lsdException w:unhideWhenUsed="0" w:uiPriority="61" w:semiHidden="0" w:name="Light List"/>
@@ -5846,7 +5867,7 @@
     <w:lsdException w:unhideWhenUsed="0" w:uiPriority="67" w:semiHidden="0" w:name="Medium Grid 1 Accent 2"/>
     <w:lsdException w:unhideWhenUsed="0" w:uiPriority="68" w:semiHidden="0" w:name="Medium Grid 2 Accent 2"/>
     <w:lsdException w:unhideWhenUsed="0" w:uiPriority="69" w:semiHidden="0" w:name="Medium Grid 3 Accent 2"/>
-    <w:lsdException w:unhideWhenUsed="0" w:uiPriority="70" w:semiHidden="0" w:name="Dark List Accent 2"/>
+    <w:lsdException w:qFormat="1" w:unhideWhenUsed="0" w:uiPriority="70" w:semiHidden="0" w:name="Dark List Accent 2"/>
     <w:lsdException w:unhideWhenUsed="0" w:uiPriority="71" w:semiHidden="0" w:name="Colorful Shading Accent 2"/>
     <w:lsdException w:unhideWhenUsed="0" w:uiPriority="72" w:semiHidden="0" w:name="Colorful List Accent 2"/>
     <w:lsdException w:unhideWhenUsed="0" w:uiPriority="73" w:semiHidden="0" w:name="Colorful Grid Accent 2"/>
@@ -5889,7 +5910,7 @@
     <w:lsdException w:unhideWhenUsed="0" w:uiPriority="68" w:semiHidden="0" w:name="Medium Grid 2 Accent 5"/>
     <w:lsdException w:unhideWhenUsed="0" w:uiPriority="69" w:semiHidden="0" w:name="Medium Grid 3 Accent 5"/>
     <w:lsdException w:unhideWhenUsed="0" w:uiPriority="70" w:semiHidden="0" w:name="Dark List Accent 5"/>
-    <w:lsdException w:unhideWhenUsed="0" w:uiPriority="71" w:semiHidden="0" w:name="Colorful Shading Accent 5"/>
+    <w:lsdException w:qFormat="1" w:unhideWhenUsed="0" w:uiPriority="71" w:semiHidden="0" w:name="Colorful Shading Accent 5"/>
     <w:lsdException w:unhideWhenUsed="0" w:uiPriority="72" w:semiHidden="0" w:name="Colorful List Accent 5"/>
     <w:lsdException w:unhideWhenUsed="0" w:uiPriority="73" w:semiHidden="0" w:name="Colorful Grid Accent 5"/>
     <w:lsdException w:unhideWhenUsed="0" w:uiPriority="60" w:semiHidden="0" w:name="Light Shading Accent 6"/>
@@ -5960,6 +5981,7 @@
     <w:link w:val="11"/>
     <w:semiHidden/>
     <w:unhideWhenUsed/>
+    <w:qFormat/>
     <w:uiPriority w:val="99"/>
     <w:pPr>
       <w:tabs>
@@ -5975,6 +5997,7 @@
     <w:link w:val="10"/>
     <w:semiHidden/>
     <w:unhideWhenUsed/>
+    <w:qFormat/>
     <w:uiPriority w:val="99"/>
     <w:pPr>
       <w:tabs>
@@ -5997,6 +6020,7 @@
   <w:style w:type="table" w:styleId="8">
     <w:name w:val="Table Grid"/>
     <w:basedOn w:val="3"/>
+    <w:qFormat/>
     <w:uiPriority w:val="59"/>
     <w:pPr>
       <w:spacing w:after="0" w:line="240" w:lineRule="auto"/>
@@ -6325,20 +6349,4 @@
   </a:themeElements>
   <a:objectDefaults/>
 </a:theme>
-</file>
-
-<file path=customXml/item1.xml><?xml version="1.0" encoding="utf-8"?>
-<s:customData xmlns="http://www.wps.cn/officeDocument/2013/wpsCustomData" xmlns:s="http://www.wps.cn/officeDocument/2013/wpsCustomData">
-  <customSectProps>
-    <customSectPr/>
-  </customSectProps>
-</s:customData>
-</file>
-
-<file path=customXml/itemProps1.xml><?xml version="1.0" encoding="utf-8"?>
-<ds:datastoreItem xmlns:ds="http://schemas.openxmlformats.org/officeDocument/2006/customXml" ds:itemID="{B1977F7D-205B-4081-913C-38D41E755F92}">
-  <ds:schemaRefs>
-    <ds:schemaRef ds:uri="http://www.wps.cn/officeDocument/2013/wpsCustomData"/>
-  </ds:schemaRefs>
-</ds:datastoreItem>
 </file>
</xml_diff>